<commit_message>
changed colour psychology abit. nowi t has a short summery of the colour themes
</commit_message>
<xml_diff>
--- a/Documentation/Research Paper/Colour Psychology.docx
+++ b/Documentation/Research Paper/Colour Psychology.docx
@@ -132,7 +132,6 @@
             <w:rPr>
               <w:rFonts w:eastAsiaTheme="minorEastAsia"/>
               <w:noProof/>
-              <w:lang/>
             </w:rPr>
           </w:pPr>
           <w:r>
@@ -222,7 +221,6 @@
             <w:rPr>
               <w:rFonts w:eastAsiaTheme="minorEastAsia"/>
               <w:noProof/>
-              <w:lang/>
             </w:rPr>
           </w:pPr>
           <w:hyperlink w:anchor="_Toc101440450" w:history="1">
@@ -294,7 +292,6 @@
             <w:rPr>
               <w:rFonts w:eastAsiaTheme="minorEastAsia"/>
               <w:noProof/>
-              <w:lang/>
             </w:rPr>
           </w:pPr>
           <w:hyperlink w:anchor="_Toc101440451" w:history="1">
@@ -365,7 +362,6 @@
             <w:rPr>
               <w:rFonts w:eastAsiaTheme="minorEastAsia"/>
               <w:noProof/>
-              <w:lang/>
             </w:rPr>
           </w:pPr>
           <w:hyperlink w:anchor="_Toc101440452" w:history="1">
@@ -436,7 +432,6 @@
             <w:rPr>
               <w:rFonts w:eastAsiaTheme="minorEastAsia"/>
               <w:noProof/>
-              <w:lang/>
             </w:rPr>
           </w:pPr>
           <w:hyperlink w:anchor="_Toc101440453" w:history="1">
@@ -507,7 +502,6 @@
             <w:rPr>
               <w:rFonts w:eastAsiaTheme="minorEastAsia"/>
               <w:noProof/>
-              <w:lang/>
             </w:rPr>
           </w:pPr>
           <w:hyperlink w:anchor="_Toc101440454" w:history="1">
@@ -578,7 +572,6 @@
             <w:rPr>
               <w:rFonts w:eastAsiaTheme="minorEastAsia"/>
               <w:noProof/>
-              <w:lang/>
             </w:rPr>
           </w:pPr>
           <w:hyperlink w:anchor="_Toc101440455" w:history="1">
@@ -649,7 +642,6 @@
             <w:rPr>
               <w:rFonts w:eastAsiaTheme="minorEastAsia"/>
               <w:noProof/>
-              <w:lang/>
             </w:rPr>
           </w:pPr>
           <w:hyperlink w:anchor="_Toc101440456" w:history="1">
@@ -720,7 +712,6 @@
             <w:rPr>
               <w:rFonts w:eastAsiaTheme="minorEastAsia"/>
               <w:noProof/>
-              <w:lang/>
             </w:rPr>
           </w:pPr>
           <w:hyperlink w:anchor="_Toc101440457" w:history="1">
@@ -791,7 +782,6 @@
             <w:rPr>
               <w:rFonts w:eastAsiaTheme="minorEastAsia"/>
               <w:noProof/>
-              <w:lang/>
             </w:rPr>
           </w:pPr>
           <w:hyperlink w:anchor="_Toc101440458" w:history="1">
@@ -862,7 +852,6 @@
             <w:rPr>
               <w:rFonts w:eastAsiaTheme="minorEastAsia"/>
               <w:noProof/>
-              <w:lang/>
             </w:rPr>
           </w:pPr>
           <w:hyperlink w:anchor="_Toc101440459" w:history="1">
@@ -933,7 +922,6 @@
             <w:rPr>
               <w:rFonts w:eastAsiaTheme="minorEastAsia"/>
               <w:noProof/>
-              <w:lang/>
             </w:rPr>
           </w:pPr>
           <w:hyperlink w:anchor="_Toc101440460" w:history="1">
@@ -1004,7 +992,6 @@
             <w:rPr>
               <w:rFonts w:eastAsiaTheme="minorEastAsia"/>
               <w:noProof/>
-              <w:lang/>
             </w:rPr>
           </w:pPr>
           <w:hyperlink w:anchor="_Toc101440461" w:history="1">
@@ -1075,7 +1062,6 @@
             <w:rPr>
               <w:rFonts w:eastAsiaTheme="minorEastAsia"/>
               <w:noProof/>
-              <w:lang/>
             </w:rPr>
           </w:pPr>
           <w:hyperlink w:anchor="_Toc101440462" w:history="1">
@@ -1146,7 +1132,6 @@
             <w:rPr>
               <w:rFonts w:eastAsiaTheme="minorEastAsia"/>
               <w:noProof/>
-              <w:lang/>
             </w:rPr>
           </w:pPr>
           <w:hyperlink w:anchor="_Toc101440463" w:history="1">
@@ -1217,7 +1202,6 @@
             <w:rPr>
               <w:rFonts w:eastAsiaTheme="minorEastAsia"/>
               <w:noProof/>
-              <w:lang/>
             </w:rPr>
           </w:pPr>
           <w:hyperlink w:anchor="_Toc101440464" w:history="1">
@@ -1288,7 +1272,6 @@
             <w:rPr>
               <w:rFonts w:eastAsiaTheme="minorEastAsia"/>
               <w:noProof/>
-              <w:lang/>
             </w:rPr>
           </w:pPr>
           <w:hyperlink w:anchor="_Toc101440465" w:history="1">
@@ -1359,7 +1342,6 @@
             <w:rPr>
               <w:rFonts w:eastAsiaTheme="minorEastAsia"/>
               <w:noProof/>
-              <w:lang/>
             </w:rPr>
           </w:pPr>
           <w:hyperlink w:anchor="_Toc101440466" w:history="1">
@@ -1431,7 +1413,6 @@
             <w:rPr>
               <w:rFonts w:eastAsiaTheme="minorEastAsia"/>
               <w:noProof/>
-              <w:lang/>
             </w:rPr>
           </w:pPr>
           <w:hyperlink w:anchor="_Toc101440467" w:history="1">
@@ -5276,6 +5257,25 @@
         <w:t>3. Summary</w:t>
       </w:r>
       <w:bookmarkEnd w:id="16"/>
+    </w:p>
+    <w:p>
+      <w:pPr>
+        <w:rPr>
+          <w:lang w:val="en-GB"/>
+        </w:rPr>
+      </w:pPr>
+      <w:r>
+        <w:rPr>
+          <w:lang w:val="en-GB"/>
+        </w:rPr>
+        <w:t xml:space="preserve">If I have to say what the colour is about in one word then I would say that Yellow is warmth, Green is nature, Turquoise is sky, tael is boring, Blue is ocean, Violet is Lavender, Crimson is passion, Red is blood, Tan is sand, Brown is wood, </w:t>
+      </w:r>
+      <w:r>
+        <w:rPr>
+          <w:lang w:val="en-GB"/>
+        </w:rPr>
+        <w:t xml:space="preserve">white is nothingness, grey is melancholy and black is void. </w:t>
+      </w:r>
     </w:p>
     <w:p>
       <w:pPr>
@@ -5608,6 +5608,7 @@
               <w:color w:val="auto"/>
               <w:sz w:val="22"/>
               <w:szCs w:val="22"/>
+              <w:lang w:val="en-GB"/>
             </w:rPr>
           </w:pPr>
           <w:r>
@@ -7324,6 +7325,15 @@
 </file>
 
 <file path=customXml/item1.xml><?xml version="1.0" encoding="utf-8"?>
+<?mso-contentType ?>
+<FormTemplates xmlns="http://schemas.microsoft.com/sharepoint/v3/contenttype/forms">
+  <Display>DocumentLibraryForm</Display>
+  <Edit>DocumentLibraryForm</Edit>
+  <New>DocumentLibraryForm</New>
+</FormTemplates>
+</file>
+
+<file path=customXml/item2.xml><?xml version="1.0" encoding="utf-8"?>
 <ct:contentTypeSchema xmlns:ct="http://schemas.microsoft.com/office/2006/metadata/contentType" xmlns:ma="http://schemas.microsoft.com/office/2006/metadata/properties/metaAttributes" ct:_="" ma:_="" ma:contentTypeName="Document" ma:contentTypeID="0x010100A6107163548EF14B854E5FD6891F0B8E" ma:contentTypeVersion="12" ma:contentTypeDescription="Een nieuw document maken." ma:contentTypeScope="" ma:versionID="dd16dec4788a1e62792168ef8c7d263a">
   <xsd:schema xmlns:xsd="http://www.w3.org/2001/XMLSchema" xmlns:xs="http://www.w3.org/2001/XMLSchema" xmlns:p="http://schemas.microsoft.com/office/2006/metadata/properties" xmlns:ns3="f6d9f193-2460-4c00-9818-46ee5f934911" xmlns:ns4="3715bdc5-4c40-46d7-a14b-4cb08568a813" targetNamespace="http://schemas.microsoft.com/office/2006/metadata/properties" ma:root="true" ma:fieldsID="c47118d92f6bb5411df7b26b8962c5e8" ns3:_="" ns4:_="">
     <xsd:import namespace="f6d9f193-2460-4c00-9818-46ee5f934911"/>
@@ -7540,22 +7550,7 @@
 </ct:contentTypeSchema>
 </file>
 
-<file path=customXml/item2.xml><?xml version="1.0" encoding="utf-8"?>
-<?mso-contentType ?>
-<FormTemplates xmlns="http://schemas.microsoft.com/sharepoint/v3/contenttype/forms">
-  <Display>DocumentLibraryForm</Display>
-  <Edit>DocumentLibraryForm</Edit>
-  <New>DocumentLibraryForm</New>
-</FormTemplates>
-</file>
-
 <file path=customXml/item3.xml><?xml version="1.0" encoding="utf-8"?>
-<p:properties xmlns:p="http://schemas.microsoft.com/office/2006/metadata/properties" xmlns:xsi="http://www.w3.org/2001/XMLSchema-instance" xmlns:pc="http://schemas.microsoft.com/office/infopath/2007/PartnerControls">
-  <documentManagement/>
-</p:properties>
-</file>
-
-<file path=customXml/item4.xml><?xml version="1.0" encoding="utf-8"?>
 <b:Sources xmlns:b="http://schemas.openxmlformats.org/officeDocument/2006/bibliography" xmlns="http://schemas.openxmlformats.org/officeDocument/2006/bibliography" SelectedStyle="\APASixthEditionOfficeOnline.xsl" StyleName="APA" Version="6">
   <b:Source>
     <b:Tag>Ken20</b:Tag>
@@ -7883,7 +7878,21 @@
 </b:Sources>
 </file>
 
+<file path=customXml/item4.xml><?xml version="1.0" encoding="utf-8"?>
+<p:properties xmlns:p="http://schemas.microsoft.com/office/2006/metadata/properties" xmlns:xsi="http://www.w3.org/2001/XMLSchema-instance" xmlns:pc="http://schemas.microsoft.com/office/infopath/2007/PartnerControls">
+  <documentManagement/>
+</p:properties>
+</file>
+
 <file path=customXml/itemProps1.xml><?xml version="1.0" encoding="utf-8"?>
+<ds:datastoreItem xmlns:ds="http://schemas.openxmlformats.org/officeDocument/2006/customXml" ds:itemID="{B0091631-48CF-4812-BFB5-755FCA0DE76E}">
+  <ds:schemaRefs>
+    <ds:schemaRef ds:uri="http://schemas.microsoft.com/sharepoint/v3/contenttype/forms"/>
+  </ds:schemaRefs>
+</ds:datastoreItem>
+</file>
+
+<file path=customXml/itemProps2.xml><?xml version="1.0" encoding="utf-8"?>
 <ds:datastoreItem xmlns:ds="http://schemas.openxmlformats.org/officeDocument/2006/customXml" ds:itemID="{5224B31D-28BF-42D1-84AE-DC737185722F}">
   <ds:schemaRefs>
     <ds:schemaRef ds:uri="http://schemas.microsoft.com/office/2006/metadata/contentType"/>
@@ -7902,27 +7911,19 @@
 </ds:datastoreItem>
 </file>
 
-<file path=customXml/itemProps2.xml><?xml version="1.0" encoding="utf-8"?>
-<ds:datastoreItem xmlns:ds="http://schemas.openxmlformats.org/officeDocument/2006/customXml" ds:itemID="{B0091631-48CF-4812-BFB5-755FCA0DE76E}">
+<file path=customXml/itemProps3.xml><?xml version="1.0" encoding="utf-8"?>
+<ds:datastoreItem xmlns:ds="http://schemas.openxmlformats.org/officeDocument/2006/customXml" ds:itemID="{366E13CC-B318-443A-82D5-683421294947}">
   <ds:schemaRefs>
-    <ds:schemaRef ds:uri="http://schemas.microsoft.com/sharepoint/v3/contenttype/forms"/>
+    <ds:schemaRef ds:uri="http://schemas.openxmlformats.org/officeDocument/2006/bibliography"/>
   </ds:schemaRefs>
 </ds:datastoreItem>
 </file>
 
-<file path=customXml/itemProps3.xml><?xml version="1.0" encoding="utf-8"?>
+<file path=customXml/itemProps4.xml><?xml version="1.0" encoding="utf-8"?>
 <ds:datastoreItem xmlns:ds="http://schemas.openxmlformats.org/officeDocument/2006/customXml" ds:itemID="{2044C029-278A-462C-9F0E-3F0553A90248}">
   <ds:schemaRefs>
     <ds:schemaRef ds:uri="http://schemas.microsoft.com/office/2006/metadata/properties"/>
     <ds:schemaRef ds:uri="http://schemas.microsoft.com/office/infopath/2007/PartnerControls"/>
   </ds:schemaRefs>
 </ds:datastoreItem>
-</file>
-
-<file path=customXml/itemProps4.xml><?xml version="1.0" encoding="utf-8"?>
-<ds:datastoreItem xmlns:ds="http://schemas.openxmlformats.org/officeDocument/2006/customXml" ds:itemID="{366E13CC-B318-443A-82D5-683421294947}">
-  <ds:schemaRefs>
-    <ds:schemaRef ds:uri="http://schemas.openxmlformats.org/officeDocument/2006/bibliography"/>
-  </ds:schemaRefs>
-</ds:datastoreItem>
 </file>
</xml_diff>